<commit_message>
Corrigidos erros de português em 'Manual_de_configuracao_1.3.**'
</commit_message>
<xml_diff>
--- a/docs/Gerenciamento_de_Projeto/Implantacao/Plano_de_Implantacao/Manual_de_configuracao_1.3.docx
+++ b/docs/Gerenciamento_de_Projeto/Implantacao/Plano_de_Implantacao/Manual_de_configuracao_1.3.docx
@@ -225,9 +225,7 @@
           <w:insideV w:val="single" w:sz="4" w:space="0" w:color="000001"/>
         </w:tblBorders>
         <w:tblCellMar>
-          <w:top w:w="0" w:type="dxa"/>
           <w:left w:w="-5" w:type="dxa"/>
-          <w:bottom w:w="0" w:type="dxa"/>
           <w:right w:w="108" w:type="dxa"/>
         </w:tblCellMar>
         <w:tblLook w:val="04A0" w:firstRow="1" w:lastRow="0" w:firstColumn="1" w:lastColumn="0" w:noHBand="0" w:noVBand="1"/>
@@ -452,10 +450,7 @@
               <w:jc w:val="both"/>
             </w:pPr>
             <w:r>
-              <w:t xml:space="preserve">Criação do documento com informações essenciais para configuração do banco de dados com novas </w:t>
-            </w:r>
-            <w:r>
-              <w:t>tabelas;</w:t>
+              <w:t>Criação do documento com informações essenciais para configuração do banco de dados com novas tabelas;</w:t>
             </w:r>
           </w:p>
         </w:tc>
@@ -723,10 +718,7 @@
               <w:jc w:val="center"/>
             </w:pPr>
             <w:r>
-              <w:t>Emanuel Victor de</w:t>
-            </w:r>
-            <w:r>
-              <w:t xml:space="preserve"> Oliveira Fonseca</w:t>
+              <w:t>Emanuel Victor de Oliveira Fonseca</w:t>
             </w:r>
           </w:p>
         </w:tc>
@@ -941,16 +933,7 @@
           <w:shd w:val="clear" w:color="auto" w:fill="FFFFFF"/>
           <w:lang w:val="en-US"/>
         </w:rPr>
-        <w:t xml:space="preserve">ALTER TABLE geocab.user </w:t>
-      </w:r>
-      <w:r>
-        <w:rPr>
-          <w:color w:val="000000"/>
-          <w:sz w:val="21"/>
-          <w:shd w:val="clear" w:color="auto" w:fill="FFFFFF"/>
-          <w:lang w:val="en-US"/>
-        </w:rPr>
-        <w:t>ADD COLUMN coordinates INTEGER DEFAULT 1 NOT NULL;</w:t>
+        <w:t>ALTER TABLE geocab.user ADD COLUMN coordinates INTEGER DEFAULT 1 NOT NULL;</w:t>
       </w:r>
     </w:p>
     <w:p>
@@ -1010,7 +993,6 @@
           <w:color w:val="000000"/>
           <w:sz w:val="21"/>
           <w:shd w:val="clear" w:color="auto" w:fill="FFFFFF"/>
-          <w:lang w:val="en-US"/>
         </w:rPr>
       </w:pPr>
     </w:p>
@@ -1117,7 +1099,6 @@
           <w:color w:val="000000"/>
           <w:sz w:val="21"/>
           <w:shd w:val="clear" w:color="auto" w:fill="FFFFFF"/>
-          <w:lang w:val="en-US"/>
         </w:rPr>
       </w:pPr>
     </w:p>
@@ -1147,25 +1128,7 @@
           <w:shd w:val="clear" w:color="auto" w:fill="FFFFFF"/>
           <w:lang w:val="en-US"/>
         </w:rPr>
-        <w:t>CREATE TABLE geocab.photo_album ( id bigserial NOT NULL, created timestamp without time zone NOT NULL, updated timestamp wi</w:t>
-      </w:r>
-      <w:r>
-        <w:rPr>
-          <w:color w:val="000000"/>
-          <w:sz w:val="21"/>
-          <w:shd w:val="clear" w:color="auto" w:fill="FFFFFF"/>
-          <w:lang w:val="en-US"/>
-        </w:rPr>
-        <w:t>thout time zone, identifier character varying(50), marker_attribute_id bigint, CONSTRAINT photo_album_pkey PRIMARY KEY (id), CONSTRAINT fk_photo_album_marker_attribute_id FOREIGN KEY (marker_attribute_id) REFERENCES geocab.marker_attribute (id) MATCH SIMPL</w:t>
-      </w:r>
-      <w:r>
-        <w:rPr>
-          <w:color w:val="000000"/>
-          <w:sz w:val="21"/>
-          <w:shd w:val="clear" w:color="auto" w:fill="FFFFFF"/>
-          <w:lang w:val="en-US"/>
-        </w:rPr>
-        <w:t>E ON UPDATE NO ACTION ON DELETE NO ACTION, CONSTRAINT uk_photo_album_identifier UNIQUE (identifier), CONSTRAINT uk_photo_album_marker_attribute_id UNIQUE (marker_attribute_id));</w:t>
+        <w:t>CREATE TABLE geocab.photo_album ( id bigserial NOT NULL, created timestamp without time zone NOT NULL, updated timestamp without time zone, identifier character varying(50), marker_attribute_id bigint, CONSTRAINT photo_album_pkey PRIMARY KEY (id), CONSTRAINT fk_photo_album_marker_attribute_id FOREIGN KEY (marker_attribute_id) REFERENCES geocab.marker_attribute (id) MATCH SIMPLE ON UPDATE NO ACTION ON DELETE NO ACTION, CONSTRAINT uk_photo_album_identifier UNIQUE (identifier), CONSTRAINT uk_photo_album_marker_attribute_id UNIQUE (marker_attribute_id));</w:t>
       </w:r>
     </w:p>
     <w:p>
@@ -1223,16 +1186,7 @@
           <w:shd w:val="clear" w:color="auto" w:fill="FFFFFF"/>
           <w:lang w:val="en-US"/>
         </w:rPr>
-        <w:t xml:space="preserve">ALTER TABLE </w:t>
-      </w:r>
-      <w:r>
-        <w:rPr>
-          <w:color w:val="000000"/>
-          <w:sz w:val="21"/>
-          <w:shd w:val="clear" w:color="auto" w:fill="FFFFFF"/>
-          <w:lang w:val="en-US"/>
-        </w:rPr>
-        <w:t>geocab.marker_attribute ADD photo_album_id bigint;</w:t>
+        <w:t>ALTER TABLE geocab.marker_attribute ADD photo_album_id bigint;</w:t>
       </w:r>
     </w:p>
     <w:p>
@@ -1265,16 +1219,7 @@
           <w:shd w:val="clear" w:color="auto" w:fill="FFFFFF"/>
           <w:lang w:val="en-US"/>
         </w:rPr>
-        <w:t>ALTER TABLE geocab.marker_attribute ADD CONSTRAINT fk_marker_attribute_photo_album_id FOREIGN KEY (photo_album_id)      REFERENCES geocab.photo_album (id) MATCH SIMPLE      ON UPDATE NO ACTION ON DELETE NO</w:t>
-      </w:r>
-      <w:r>
-        <w:rPr>
-          <w:color w:val="000000"/>
-          <w:sz w:val="21"/>
-          <w:shd w:val="clear" w:color="auto" w:fill="FFFFFF"/>
-          <w:lang w:val="en-US"/>
-        </w:rPr>
-        <w:t xml:space="preserve"> ACTION;</w:t>
+        <w:t>ALTER TABLE geocab.marker_attribute ADD CONSTRAINT fk_marker_attribute_photo_album_id FOREIGN KEY (photo_album_id)      REFERENCES geocab.photo_album (id) MATCH SIMPLE      ON UPDATE NO ACTION ON DELETE NO ACTION;</w:t>
       </w:r>
     </w:p>
     <w:p>
@@ -1351,7 +1296,6 @@
           <w:color w:val="000000"/>
           <w:sz w:val="21"/>
           <w:shd w:val="clear" w:color="auto" w:fill="FFFFFF"/>
-          <w:lang w:val="en-US"/>
         </w:rPr>
       </w:pPr>
     </w:p>
@@ -1409,16 +1353,7 @@
           <w:sz w:val="21"/>
           <w:shd w:val="clear" w:color="auto" w:fill="FFFFFF"/>
         </w:rPr>
-        <w:t xml:space="preserve">Criação da </w:t>
-      </w:r>
-      <w:r>
-        <w:rPr>
-          <w:b/>
-          <w:color w:val="000000"/>
-          <w:sz w:val="21"/>
-          <w:shd w:val="clear" w:color="auto" w:fill="FFFFFF"/>
-        </w:rPr>
-        <w:t>tabela '</w:t>
+        <w:t>Criação da tabela '</w:t>
       </w:r>
       <w:r>
         <w:rPr>
@@ -1435,7 +1370,25 @@
           <w:sz w:val="21"/>
           <w:shd w:val="clear" w:color="auto" w:fill="FFFFFF"/>
         </w:rPr>
-        <w:t>' para armazenamento de dados sobre as fotos (não armazena a foto em sí):</w:t>
+        <w:t>' para armazenamento de dados sobre as fotos (não armazena a foto em s</w:t>
+      </w:r>
+      <w:r>
+        <w:rPr>
+          <w:b/>
+          <w:color w:val="000000"/>
+          <w:sz w:val="21"/>
+          <w:shd w:val="clear" w:color="auto" w:fill="FFFFFF"/>
+        </w:rPr>
+        <w:t>i</w:t>
+      </w:r>
+      <w:r>
+        <w:rPr>
+          <w:b/>
+          <w:color w:val="000000"/>
+          <w:sz w:val="21"/>
+          <w:shd w:val="clear" w:color="auto" w:fill="FFFFFF"/>
+        </w:rPr>
+        <w:t>):</w:t>
       </w:r>
     </w:p>
     <w:p>
@@ -1450,7 +1403,6 @@
           <w:color w:val="000000"/>
           <w:sz w:val="21"/>
           <w:shd w:val="clear" w:color="auto" w:fill="FFFFFF"/>
-          <w:lang w:val="en-US"/>
         </w:rPr>
       </w:pPr>
     </w:p>
@@ -1490,27 +1442,7 @@
           <w:lang w:val="en-US"/>
         </w:rPr>
         <w:lastRenderedPageBreak/>
-        <w:t>NOT NULL, updat</w:t>
-      </w:r>
-      <w:r>
-        <w:rPr>
-          <w:color w:val="000000"/>
-          <w:sz w:val="21"/>
-          <w:shd w:val="clear" w:color="auto" w:fill="FFFFFF"/>
-          <w:lang w:val="en-US"/>
-        </w:rPr>
-        <w:t>ed timestamp without time zone, photo_album_id bigint, CONSTRAINT photo_pkey PRIMARY KEY (id), CONSTRAINT fk_pho</w:t>
-      </w:r>
-      <w:bookmarkStart w:id="6" w:name="_GoBack"/>
-      <w:bookmarkEnd w:id="6"/>
-      <w:r>
-        <w:rPr>
-          <w:color w:val="000000"/>
-          <w:sz w:val="21"/>
-          <w:shd w:val="clear" w:color="auto" w:fill="FFFFFF"/>
-          <w:lang w:val="en-US"/>
-        </w:rPr>
-        <w:t>to_photo_album_id FOREIGN KEY (photo_album_id) REFERENCES geocab.photo_album (id) MATCH SIMPLE ON UPDATE NO ACTION ON DELETE NO ACTION );</w:t>
+        <w:t>NOT NULL, updated timestamp without time zone, photo_album_id bigint, CONSTRAINT photo_pkey PRIMARY KEY (id), CONSTRAINT fk_photo_photo_album_id FOREIGN KEY (photo_album_id) REFERENCES geocab.photo_album (id) MATCH SIMPLE ON UPDATE NO ACTION ON DELETE NO ACTION );</w:t>
       </w:r>
     </w:p>
     <w:p>
@@ -1531,23 +1463,15 @@
           <w:lang w:val="en-US"/>
         </w:rPr>
       </w:pPr>
-      <w:bookmarkStart w:id="7" w:name="docs-internal-guid-2f78c267-7f2e-fec8-37"/>
-      <w:bookmarkEnd w:id="7"/>
-      <w:r>
-        <w:rPr>
-          <w:color w:val="000000"/>
-          <w:sz w:val="21"/>
-          <w:lang w:val="en-US"/>
-        </w:rPr>
-        <w:t xml:space="preserve">ALTER </w:t>
-      </w:r>
-      <w:r>
-        <w:rPr>
-          <w:color w:val="000000"/>
-          <w:sz w:val="21"/>
-          <w:lang w:val="en-US"/>
-        </w:rPr>
-        <w:t>TABLE geocab.photo OWNER TO geocab;</w:t>
+      <w:bookmarkStart w:id="6" w:name="docs-internal-guid-2f78c267-7f2e-fec8-37"/>
+      <w:bookmarkEnd w:id="6"/>
+      <w:r>
+        <w:rPr>
+          <w:color w:val="000000"/>
+          <w:sz w:val="21"/>
+          <w:lang w:val="en-US"/>
+        </w:rPr>
+        <w:t>ALTER TABLE geocab.photo OWNER TO geocab;</w:t>
       </w:r>
     </w:p>
     <w:p>
@@ -1627,7 +1551,6 @@
           <w:color w:val="000000"/>
           <w:sz w:val="21"/>
           <w:shd w:val="clear" w:color="auto" w:fill="FFFFFF"/>
-          <w:lang w:val="en-US"/>
         </w:rPr>
       </w:pPr>
     </w:p>
@@ -1657,16 +1580,7 @@
           <w:shd w:val="clear" w:color="auto" w:fill="FFFFFF"/>
           <w:lang w:val="en-US"/>
         </w:rPr>
-        <w:t>INSERT INTO geocab.tool (id, created, description, name) VALUES (4, '2014-01-20 00:00:00', 'Ferramenta p</w:t>
-      </w:r>
-      <w:r>
-        <w:rPr>
-          <w:color w:val="000000"/>
-          <w:sz w:val="21"/>
-          <w:shd w:val="clear" w:color="auto" w:fill="FFFFFF"/>
-          <w:lang w:val="en-US"/>
-        </w:rPr>
-        <w:t>ara SHP', 'Habilitar SHP');</w:t>
+        <w:t>INSERT INTO geocab.tool (id, created, description, name) VALUES (4, '2014-01-20 00:00:00', 'Ferramenta para SHP', 'Habilitar SHP');</w:t>
       </w:r>
     </w:p>
     <w:p>
@@ -1763,7 +1677,6 @@
         <w:rPr>
           <w:color w:val="000000"/>
           <w:sz w:val="21"/>
-          <w:lang w:val="en-US"/>
         </w:rPr>
       </w:pPr>
     </w:p>
@@ -1884,7 +1797,6 @@
         <w:rPr>
           <w:color w:val="000000"/>
           <w:sz w:val="21"/>
-          <w:lang w:val="en-US"/>
         </w:rPr>
       </w:pPr>
     </w:p>
@@ -1965,16 +1877,18 @@
           <w:sz w:val="21"/>
           <w:shd w:val="clear" w:color="auto" w:fill="FFFFFF"/>
         </w:rPr>
-        <w:t xml:space="preserve">' para auditoria da </w:t>
-      </w:r>
-      <w:r>
-        <w:rPr>
-          <w:b/>
-          <w:color w:val="000000"/>
-          <w:sz w:val="21"/>
-          <w:shd w:val="clear" w:color="auto" w:fill="FFFFFF"/>
-        </w:rPr>
-        <w:t>tabaela '</w:t>
+        <w:t>' para auditoria da tab</w:t>
+      </w:r>
+      <w:bookmarkStart w:id="7" w:name="_GoBack"/>
+      <w:bookmarkEnd w:id="7"/>
+      <w:r>
+        <w:rPr>
+          <w:b/>
+          <w:color w:val="000000"/>
+          <w:sz w:val="21"/>
+          <w:shd w:val="clear" w:color="auto" w:fill="FFFFFF"/>
+        </w:rPr>
+        <w:t>ela '</w:t>
       </w:r>
       <w:r>
         <w:rPr>
@@ -2003,7 +1917,6 @@
         <w:rPr>
           <w:color w:val="000000"/>
           <w:sz w:val="21"/>
-          <w:lang w:val="en-US"/>
         </w:rPr>
       </w:pPr>
     </w:p>
@@ -2030,15 +1943,7 @@
           <w:sz w:val="21"/>
           <w:lang w:val="en-US"/>
         </w:rPr>
-        <w:t>CREATE TABLE geocab_auditoria.photo_album_audited ( id bigint NOT NULL, revision bigint NOT NULL, revision_type smallint, identifier character varying(50), marker_attribute_id bigint, CONSTRAINT photo_album_audited_pkey PRIMAR</w:t>
-      </w:r>
-      <w:r>
-        <w:rPr>
-          <w:color w:val="000000"/>
-          <w:sz w:val="21"/>
-          <w:lang w:val="en-US"/>
-        </w:rPr>
-        <w:t>Y KEY (id, revision), CONSTRAINT fk_photo_album_audited_revision FOREIGN KEY (revision) REFERENCES geocab_auditoria.revision (id) MATCH SIMPLE ON UPDATE NO ACTION ON DELETE NO ACTION );</w:t>
+        <w:t>CREATE TABLE geocab_auditoria.photo_album_audited ( id bigint NOT NULL, revision bigint NOT NULL, revision_type smallint, identifier character varying(50), marker_attribute_id bigint, CONSTRAINT photo_album_audited_pkey PRIMARY KEY (id, revision), CONSTRAINT fk_photo_album_audited_revision FOREIGN KEY (revision) REFERENCES geocab_auditoria.revision (id) MATCH SIMPLE ON UPDATE NO ACTION ON DELETE NO ACTION );</w:t>
       </w:r>
     </w:p>
     <w:p>
@@ -2064,15 +1969,7 @@
           <w:sz w:val="21"/>
           <w:lang w:val="en-US"/>
         </w:rPr>
-        <w:t>ALTER TABLE geocab_auditoria.photo_album_audited OWNER TO geocab_audit</w:t>
-      </w:r>
-      <w:r>
-        <w:rPr>
-          <w:color w:val="000000"/>
-          <w:sz w:val="21"/>
-          <w:lang w:val="en-US"/>
-        </w:rPr>
-        <w:t>oria;</w:t>
+        <w:t>ALTER TABLE geocab_auditoria.photo_album_audited OWNER TO geocab_auditoria;</w:t>
       </w:r>
     </w:p>
     <w:p>
@@ -2122,28 +2019,31 @@
           <w:color w:val="000000"/>
           <w:sz w:val="21"/>
           <w:shd w:val="clear" w:color="auto" w:fill="FFFFFF"/>
-        </w:rPr>
-      </w:pPr>
-    </w:p>
-    <w:p>
-      <w:pPr>
-        <w:pStyle w:val="Corpodotexto"/>
-        <w:rPr>
-          <w:b/>
-          <w:color w:val="000000"/>
-          <w:sz w:val="21"/>
-          <w:shd w:val="clear" w:color="auto" w:fill="FFFFFF"/>
-        </w:rPr>
-      </w:pPr>
-    </w:p>
-    <w:p>
-      <w:pPr>
-        <w:pStyle w:val="Corpodotexto"/>
-        <w:rPr>
-          <w:b/>
-          <w:color w:val="000000"/>
-          <w:sz w:val="21"/>
-          <w:shd w:val="clear" w:color="auto" w:fill="FFFFFF"/>
+          <w:lang w:val="en-US"/>
+        </w:rPr>
+      </w:pPr>
+    </w:p>
+    <w:p>
+      <w:pPr>
+        <w:pStyle w:val="Corpodotexto"/>
+        <w:rPr>
+          <w:b/>
+          <w:color w:val="000000"/>
+          <w:sz w:val="21"/>
+          <w:shd w:val="clear" w:color="auto" w:fill="FFFFFF"/>
+          <w:lang w:val="en-US"/>
+        </w:rPr>
+      </w:pPr>
+    </w:p>
+    <w:p>
+      <w:pPr>
+        <w:pStyle w:val="Corpodotexto"/>
+        <w:rPr>
+          <w:b/>
+          <w:color w:val="000000"/>
+          <w:sz w:val="21"/>
+          <w:shd w:val="clear" w:color="auto" w:fill="FFFFFF"/>
+          <w:lang w:val="en-US"/>
         </w:rPr>
       </w:pPr>
     </w:p>
@@ -2248,15 +2148,7 @@
           <w:sz w:val="21"/>
           <w:lang w:val="en-US"/>
         </w:rPr>
-        <w:t xml:space="preserve">ALTER TABLE geocab_auditoria.attribute_audited </w:t>
-      </w:r>
-      <w:r>
-        <w:rPr>
-          <w:color w:val="000000"/>
-          <w:sz w:val="21"/>
-          <w:lang w:val="en-US"/>
-        </w:rPr>
-        <w:t>ADD COLUMN visible BOOLEAN;</w:t>
+        <w:t>ALTER TABLE geocab_auditoria.attribute_audited ADD COLUMN visible BOOLEAN;</w:t>
       </w:r>
     </w:p>
     <w:p>
@@ -2315,7 +2207,6 @@
         <w:rPr>
           <w:color w:val="000000"/>
           <w:sz w:val="21"/>
-          <w:lang w:val="en-US"/>
         </w:rPr>
       </w:pPr>
     </w:p>
@@ -2342,23 +2233,7 @@
           <w:sz w:val="21"/>
           <w:lang w:val="en-US"/>
         </w:rPr>
-        <w:t>CREATE TABLE geocab_auditoria.photo_audited ( id bigint NOT NULL, revision bigint NOT NULL, revision_type smallint, identifier character</w:t>
-      </w:r>
-      <w:r>
-        <w:rPr>
-          <w:color w:val="000000"/>
-          <w:sz w:val="21"/>
-          <w:lang w:val="en-US"/>
-        </w:rPr>
-        <w:t xml:space="preserve"> varying(50), photo_album_id bigint, description character varying(60), CONSTRAINT photo_audited_pkey PRIMARY KEY (id, revision), CONSTRAINT fk_photo_audited_revision FOREIGN KEY (revision) REFERENCES geocab_auditoria.revision (id) MATCH SIMPLE ON UPDATE N</w:t>
-      </w:r>
-      <w:r>
-        <w:rPr>
-          <w:color w:val="000000"/>
-          <w:sz w:val="21"/>
-          <w:lang w:val="en-US"/>
-        </w:rPr>
-        <w:t>O ACTION ON DELETE NO ACTION );</w:t>
+        <w:t>CREATE TABLE geocab_auditoria.photo_audited ( id bigint NOT NULL, revision bigint NOT NULL, revision_type smallint, identifier character varying(50), photo_album_id bigint, description character varying(60), CONSTRAINT photo_audited_pkey PRIMARY KEY (id, revision), CONSTRAINT fk_photo_audited_revision FOREIGN KEY (revision) REFERENCES geocab_auditoria.revision (id) MATCH SIMPLE ON UPDATE NO ACTION ON DELETE NO ACTION );</w:t>
       </w:r>
     </w:p>
     <w:p>

</xml_diff>